<commit_message>
Removed option to login in meta and added contact
</commit_message>
<xml_diff>
--- a/docassemble/MatModelEdu/data/templates/EduGAP.docx
+++ b/docassemble/MatModelEdu/data/templates/EduGAP.docx
@@ -17,7 +17,6 @@
           <w:docPartUnique/>
         </w:docPartObj>
       </w:sdtPr>
-      <w:sdtEndPr/>
       <w:sdtContent>
         <w:p>
           <w:pPr>
@@ -3626,7 +3625,27 @@
                                     <w:sz w:val="28"/>
                                     <w:szCs w:val="28"/>
                                   </w:rPr>
-                                  <w:t>Respondent: {% if respondent|length&gt;0 %}{{ respondent }}{% else %}</w:t>
+                                  <w:t xml:space="preserve">Respondent: {% if respondent|length&gt;0 </w:t>
+                                </w:r>
+                                <w:proofErr w:type="gramStart"/>
+                                <w:r>
+                                  <w:rPr>
+                                    <w:rFonts w:ascii="Arial" w:hAnsi="Arial" w:cs="Arial"/>
+                                    <w:color w:val="595959" w:themeColor="text1" w:themeTint="A6"/>
+                                    <w:sz w:val="28"/>
+                                    <w:szCs w:val="28"/>
+                                  </w:rPr>
+                                  <w:t>%}{</w:t>
+                                </w:r>
+                                <w:proofErr w:type="gramEnd"/>
+                                <w:r>
+                                  <w:rPr>
+                                    <w:rFonts w:ascii="Arial" w:hAnsi="Arial" w:cs="Arial"/>
+                                    <w:color w:val="595959" w:themeColor="text1" w:themeTint="A6"/>
+                                    <w:sz w:val="28"/>
+                                    <w:szCs w:val="28"/>
+                                  </w:rPr>
+                                  <w:t>{ respondent }}{% else %}</w:t>
                                 </w:r>
                                 <w:r>
                                   <w:rPr>
@@ -3694,7 +3713,27 @@
                               <w:sz w:val="28"/>
                               <w:szCs w:val="28"/>
                             </w:rPr>
-                            <w:t>Respondent: {% if respondent|length&gt;0 %}{{ respondent }}{% else %}</w:t>
+                            <w:t xml:space="preserve">Respondent: {% if respondent|length&gt;0 </w:t>
+                          </w:r>
+                          <w:proofErr w:type="gramStart"/>
+                          <w:r>
+                            <w:rPr>
+                              <w:rFonts w:ascii="Arial" w:hAnsi="Arial" w:cs="Arial"/>
+                              <w:color w:val="595959" w:themeColor="text1" w:themeTint="A6"/>
+                              <w:sz w:val="28"/>
+                              <w:szCs w:val="28"/>
+                            </w:rPr>
+                            <w:t>%}{</w:t>
+                          </w:r>
+                          <w:proofErr w:type="gramEnd"/>
+                          <w:r>
+                            <w:rPr>
+                              <w:rFonts w:ascii="Arial" w:hAnsi="Arial" w:cs="Arial"/>
+                              <w:color w:val="595959" w:themeColor="text1" w:themeTint="A6"/>
+                              <w:sz w:val="28"/>
+                              <w:szCs w:val="28"/>
+                            </w:rPr>
+                            <w:t>{ respondent }}{% else %}</w:t>
                           </w:r>
                           <w:r>
                             <w:rPr>
@@ -3786,7 +3825,25 @@
                                     <w:sz w:val="48"/>
                                     <w:szCs w:val="48"/>
                                   </w:rPr>
-                                  <w:t>on {{ instit_name }}</w:t>
+                                  <w:t xml:space="preserve">on </w:t>
+                                </w:r>
+                                <w:proofErr w:type="gramStart"/>
+                                <w:r>
+                                  <w:rPr>
+                                    <w:rFonts w:ascii="Arial" w:hAnsi="Arial" w:cs="Arial"/>
+                                    <w:sz w:val="48"/>
+                                    <w:szCs w:val="48"/>
+                                  </w:rPr>
+                                  <w:t>{{ instit</w:t>
+                                </w:r>
+                                <w:proofErr w:type="gramEnd"/>
+                                <w:r>
+                                  <w:rPr>
+                                    <w:rFonts w:ascii="Arial" w:hAnsi="Arial" w:cs="Arial"/>
+                                    <w:sz w:val="48"/>
+                                    <w:szCs w:val="48"/>
+                                  </w:rPr>
+                                  <w:t>_name }}</w:t>
                                 </w:r>
                               </w:p>
                             </w:txbxContent>
@@ -3826,7 +3883,25 @@
                               <w:sz w:val="48"/>
                               <w:szCs w:val="48"/>
                             </w:rPr>
-                            <w:t>on {{ instit_name }}</w:t>
+                            <w:t xml:space="preserve">on </w:t>
+                          </w:r>
+                          <w:proofErr w:type="gramStart"/>
+                          <w:r>
+                            <w:rPr>
+                              <w:rFonts w:ascii="Arial" w:hAnsi="Arial" w:cs="Arial"/>
+                              <w:sz w:val="48"/>
+                              <w:szCs w:val="48"/>
+                            </w:rPr>
+                            <w:t>{{ instit</w:t>
+                          </w:r>
+                          <w:proofErr w:type="gramEnd"/>
+                          <w:r>
+                            <w:rPr>
+                              <w:rFonts w:ascii="Arial" w:hAnsi="Arial" w:cs="Arial"/>
+                              <w:sz w:val="48"/>
+                              <w:szCs w:val="48"/>
+                            </w:rPr>
+                            <w:t>_name }}</w:t>
                           </w:r>
                         </w:p>
                       </w:txbxContent>
@@ -3915,7 +3990,6 @@
                                     <w:dataBinding w:prefixMappings="xmlns:ns0='http://purl.org/dc/elements/1.1/' xmlns:ns1='http://schemas.openxmlformats.org/package/2006/metadata/core-properties' " w:xpath="/ns1:coreProperties[1]/ns0:title[1]" w:storeItemID="{6C3C8BC8-F283-45AE-878A-BAB7291924A1}"/>
                                     <w:text/>
                                   </w:sdtPr>
-                                  <w:sdtEndPr/>
                                   <w:sdtContent>
                                     <w:r>
                                       <w:rPr>
@@ -3978,7 +4052,6 @@
                               <w:dataBinding w:prefixMappings="xmlns:ns0='http://purl.org/dc/elements/1.1/' xmlns:ns1='http://schemas.openxmlformats.org/package/2006/metadata/core-properties' " w:xpath="/ns1:coreProperties[1]/ns0:title[1]" w:storeItemID="{6C3C8BC8-F283-45AE-878A-BAB7291924A1}"/>
                               <w:text/>
                             </w:sdtPr>
-                            <w:sdtEndPr/>
                             <w:sdtContent>
                               <w:r>
                                 <w:rPr>
@@ -4287,8 +4360,13 @@
         </w:numPr>
         <w:spacing w:after="0"/>
       </w:pPr>
-      <w:r>
-        <w:t>determine where you are in the Accessibility Maturity Spectrum,</w:t>
+      <w:proofErr w:type="gramStart"/>
+      <w:r>
+        <w:t>determine</w:t>
+      </w:r>
+      <w:proofErr w:type="gramEnd"/>
+      <w:r>
+        <w:t xml:space="preserve"> where you are in the Accessibility Maturity Spectrum,</w:t>
       </w:r>
     </w:p>
     <w:p>
@@ -4313,8 +4391,13 @@
         </w:numPr>
         <w:spacing w:after="0"/>
       </w:pPr>
-      <w:r>
-        <w:t>identify support needs.</w:t>
+      <w:proofErr w:type="gramStart"/>
+      <w:r>
+        <w:t>identify</w:t>
+      </w:r>
+      <w:proofErr w:type="gramEnd"/>
+      <w:r>
+        <w:t xml:space="preserve"> support needs.</w:t>
       </w:r>
     </w:p>
     <w:p>
@@ -4409,7 +4492,15 @@
         <w:t>We</w:t>
       </w:r>
       <w:r>
-        <w:t xml:space="preserve"> define 'maturity' using a range of criteria - including some you wouldn't automatically associate with accessibility.</w:t>
+        <w:t xml:space="preserve"> define 'maturity' using a range of criteria - including some you </w:t>
+      </w:r>
+      <w:proofErr w:type="gramStart"/>
+      <w:r>
+        <w:t>wouldn't</w:t>
+      </w:r>
+      <w:proofErr w:type="gramEnd"/>
+      <w:r>
+        <w:t xml:space="preserve"> automatically associate with accessibility.</w:t>
       </w:r>
       <w:r>
         <w:t xml:space="preserve"> </w:t>
@@ -7923,8 +8014,16 @@
               <w:rPr>
                 <w:szCs w:val="24"/>
               </w:rPr>
-              <w:t>Skills and expertise</w:t>
-            </w:r>
+              <w:t xml:space="preserve">Skills and </w:t>
+            </w:r>
+            <w:proofErr w:type="gramStart"/>
+            <w:r>
+              <w:rPr>
+                <w:szCs w:val="24"/>
+              </w:rPr>
+              <w:t>expertise</w:t>
+            </w:r>
+            <w:proofErr w:type="gramEnd"/>
           </w:p>
         </w:tc>
         <w:tc>
@@ -8130,7 +8229,27 @@
                 <w:sz w:val="20"/>
                 <w:szCs w:val="20"/>
               </w:rPr>
-              <w:t>Knowledge is located in specialist disability and/or assistive technology teams</w:t>
+              <w:t xml:space="preserve">Knowledge </w:t>
+            </w:r>
+            <w:proofErr w:type="gramStart"/>
+            <w:r>
+              <w:rPr>
+                <w:b/>
+                <w:bCs/>
+                <w:sz w:val="20"/>
+                <w:szCs w:val="20"/>
+              </w:rPr>
+              <w:t>is located in</w:t>
+            </w:r>
+            <w:proofErr w:type="gramEnd"/>
+            <w:r>
+              <w:rPr>
+                <w:b/>
+                <w:bCs/>
+                <w:sz w:val="20"/>
+                <w:szCs w:val="20"/>
+              </w:rPr>
+              <w:t xml:space="preserve"> specialist disability and/or assistive technology teams</w:t>
             </w:r>
           </w:p>
           <w:p>
@@ -8180,7 +8299,25 @@
                 <w:sz w:val="18"/>
                 <w:szCs w:val="18"/>
               </w:rPr>
-              <w:t xml:space="preserve">Knowledge is located in specialist disability and/or </w:t>
+              <w:t xml:space="preserve">Knowledge </w:t>
+            </w:r>
+            <w:proofErr w:type="gramStart"/>
+            <w:r>
+              <w:rPr>
+                <w:color w:val="808080" w:themeColor="background1" w:themeShade="80"/>
+                <w:sz w:val="18"/>
+                <w:szCs w:val="18"/>
+              </w:rPr>
+              <w:t>is located in</w:t>
+            </w:r>
+            <w:proofErr w:type="gramEnd"/>
+            <w:r>
+              <w:rPr>
+                <w:color w:val="808080" w:themeColor="background1" w:themeShade="80"/>
+                <w:sz w:val="18"/>
+                <w:szCs w:val="18"/>
+              </w:rPr>
+              <w:t xml:space="preserve"> specialist disability and/or </w:t>
             </w:r>
             <w:r>
               <w:rPr>
@@ -9587,7 +9724,27 @@
                 <w:sz w:val="20"/>
                 <w:szCs w:val="20"/>
               </w:rPr>
-              <w:t>Silos of expertise but few opportunities for skills transfer</w:t>
+              <w:t xml:space="preserve">Silos of </w:t>
+            </w:r>
+            <w:proofErr w:type="gramStart"/>
+            <w:r>
+              <w:rPr>
+                <w:b/>
+                <w:bCs/>
+                <w:sz w:val="20"/>
+                <w:szCs w:val="20"/>
+              </w:rPr>
+              <w:t>expertise</w:t>
+            </w:r>
+            <w:proofErr w:type="gramEnd"/>
+            <w:r>
+              <w:rPr>
+                <w:b/>
+                <w:bCs/>
+                <w:sz w:val="20"/>
+                <w:szCs w:val="20"/>
+              </w:rPr>
+              <w:t xml:space="preserve"> but few opportunities for skills transfer</w:t>
             </w:r>
           </w:p>
           <w:p>
@@ -9637,7 +9794,25 @@
                 <w:sz w:val="18"/>
                 <w:szCs w:val="18"/>
               </w:rPr>
-              <w:t>Silos of expertise but few opportunities for skills transfer</w:t>
+              <w:t xml:space="preserve">Silos of </w:t>
+            </w:r>
+            <w:proofErr w:type="gramStart"/>
+            <w:r>
+              <w:rPr>
+                <w:color w:val="808080" w:themeColor="background1" w:themeShade="80"/>
+                <w:sz w:val="18"/>
+                <w:szCs w:val="18"/>
+              </w:rPr>
+              <w:t>expertise</w:t>
+            </w:r>
+            <w:proofErr w:type="gramEnd"/>
+            <w:r>
+              <w:rPr>
+                <w:color w:val="808080" w:themeColor="background1" w:themeShade="80"/>
+                <w:sz w:val="18"/>
+                <w:szCs w:val="18"/>
+              </w:rPr>
+              <w:t xml:space="preserve"> but few opportunities for skills transfer</w:t>
             </w:r>
           </w:p>
           <w:p>
@@ -10191,7 +10366,27 @@
                 <w:sz w:val="20"/>
                 <w:szCs w:val="20"/>
               </w:rPr>
-              <w:t>Identification initiated by disabled student</w:t>
+              <w:t xml:space="preserve">Identification </w:t>
+            </w:r>
+            <w:proofErr w:type="gramStart"/>
+            <w:r>
+              <w:rPr>
+                <w:b/>
+                <w:bCs/>
+                <w:sz w:val="20"/>
+                <w:szCs w:val="20"/>
+              </w:rPr>
+              <w:t>initiated</w:t>
+            </w:r>
+            <w:proofErr w:type="gramEnd"/>
+            <w:r>
+              <w:rPr>
+                <w:b/>
+                <w:bCs/>
+                <w:sz w:val="20"/>
+                <w:szCs w:val="20"/>
+              </w:rPr>
+              <w:t xml:space="preserve"> by disabled student</w:t>
             </w:r>
           </w:p>
           <w:p>
@@ -10241,7 +10436,25 @@
                 <w:sz w:val="18"/>
                 <w:szCs w:val="18"/>
               </w:rPr>
-              <w:t>Identification initiated by disabled student</w:t>
+              <w:t xml:space="preserve">Identification </w:t>
+            </w:r>
+            <w:proofErr w:type="gramStart"/>
+            <w:r>
+              <w:rPr>
+                <w:color w:val="808080" w:themeColor="background1" w:themeShade="80"/>
+                <w:sz w:val="18"/>
+                <w:szCs w:val="18"/>
+              </w:rPr>
+              <w:t>initiated</w:t>
+            </w:r>
+            <w:proofErr w:type="gramEnd"/>
+            <w:r>
+              <w:rPr>
+                <w:color w:val="808080" w:themeColor="background1" w:themeShade="80"/>
+                <w:sz w:val="18"/>
+                <w:szCs w:val="18"/>
+              </w:rPr>
+              <w:t xml:space="preserve"> by disabled student</w:t>
             </w:r>
           </w:p>
           <w:p>
@@ -10503,7 +10716,27 @@
                 <w:sz w:val="20"/>
                 <w:szCs w:val="20"/>
               </w:rPr>
-              <w:t xml:space="preserve">Digital accessibility is evident in pockets but not joined up </w:t>
+              <w:t xml:space="preserve">Digital accessibility is </w:t>
+            </w:r>
+            <w:proofErr w:type="gramStart"/>
+            <w:r>
+              <w:rPr>
+                <w:b/>
+                <w:bCs/>
+                <w:sz w:val="20"/>
+                <w:szCs w:val="20"/>
+              </w:rPr>
+              <w:t>evident</w:t>
+            </w:r>
+            <w:proofErr w:type="gramEnd"/>
+            <w:r>
+              <w:rPr>
+                <w:b/>
+                <w:bCs/>
+                <w:sz w:val="20"/>
+                <w:szCs w:val="20"/>
+              </w:rPr>
+              <w:t xml:space="preserve"> in pockets but not joined up </w:t>
             </w:r>
           </w:p>
           <w:p>
@@ -10553,7 +10786,25 @@
                 <w:sz w:val="18"/>
                 <w:szCs w:val="18"/>
               </w:rPr>
-              <w:t xml:space="preserve">Digital accessibility is evident in pockets but not joined up </w:t>
+              <w:t xml:space="preserve">Digital accessibility is </w:t>
+            </w:r>
+            <w:proofErr w:type="gramStart"/>
+            <w:r>
+              <w:rPr>
+                <w:color w:val="808080" w:themeColor="background1" w:themeShade="80"/>
+                <w:sz w:val="18"/>
+                <w:szCs w:val="18"/>
+              </w:rPr>
+              <w:t>evident</w:t>
+            </w:r>
+            <w:proofErr w:type="gramEnd"/>
+            <w:r>
+              <w:rPr>
+                <w:color w:val="808080" w:themeColor="background1" w:themeShade="80"/>
+                <w:sz w:val="18"/>
+                <w:szCs w:val="18"/>
+              </w:rPr>
+              <w:t xml:space="preserve"> in pockets but not joined up </w:t>
             </w:r>
           </w:p>
           <w:p>
@@ -10947,65 +11198,6 @@
     </w:p>
     <w:p>
       <w:pPr>
-        <w:pStyle w:val="Heading3"/>
-        <w:spacing w:before="0" w:after="240"/>
-        <w:rPr>
-          <w:rStyle w:val="Heading2Char"/>
-          <w:color w:val="005C6E"/>
-          <w:sz w:val="24"/>
-          <w:szCs w:val="24"/>
-        </w:rPr>
-      </w:pPr>
-      <w:bookmarkStart w:id="5" w:name="_Toc34853754"/>
-      <w:bookmarkStart w:id="6" w:name="_Toc34853746"/>
-      <w:r>
-        <w:rPr>
-          <w:rStyle w:val="Heading2Char"/>
-          <w:color w:val="005C6E"/>
-          <w:sz w:val="24"/>
-          <w:szCs w:val="24"/>
-        </w:rPr>
-        <w:t>L</w:t>
-      </w:r>
-      <w:r>
-        <w:rPr>
-          <w:rStyle w:val="Heading2Char"/>
-          <w:color w:val="005C6E"/>
-          <w:sz w:val="24"/>
-          <w:szCs w:val="24"/>
-        </w:rPr>
-        <w:t>evel</w:t>
-      </w:r>
-      <w:r>
-        <w:rPr>
-          <w:rStyle w:val="Heading2Char"/>
-          <w:color w:val="005C6E"/>
-          <w:sz w:val="24"/>
-          <w:szCs w:val="24"/>
-        </w:rPr>
-        <w:t xml:space="preserve"> </w:t>
-      </w:r>
-      <w:r>
-        <w:rPr>
-          <w:rStyle w:val="Heading2Char"/>
-          <w:color w:val="005C6E"/>
-          <w:sz w:val="24"/>
-          <w:szCs w:val="24"/>
-        </w:rPr>
-        <w:t xml:space="preserve">{{ risks }} </w:t>
-      </w:r>
-      <w:bookmarkEnd w:id="5"/>
-    </w:p>
-    <w:p>
-      <w:pPr>
-        <w:spacing w:after="240" w:line="240" w:lineRule="auto"/>
-      </w:pPr>
-      <w:r>
-        <w:t>This is your average score across all areas.</w:t>
-      </w:r>
-    </w:p>
-    <w:p>
-      <w:pPr>
         <w:spacing w:after="240" w:line="240" w:lineRule="auto"/>
         <w:rPr>
           <w:b/>
@@ -11013,13 +11205,83 @@
           <w:u w:val="single"/>
         </w:rPr>
       </w:pPr>
+      <w:bookmarkStart w:id="5" w:name="_Toc34853746"/>
+      <w:r>
+        <w:rPr>
+          <w:b/>
+          <w:bCs/>
+        </w:rPr>
+        <w:t xml:space="preserve">You are currently at </w:t>
+      </w:r>
+      <w:r>
+        <w:rPr>
+          <w:b/>
+          <w:bCs/>
+        </w:rPr>
+        <w:t>Level</w:t>
+      </w:r>
+      <w:r>
+        <w:t xml:space="preserve"> </w:t>
+      </w:r>
+      <w:r>
+        <w:rPr>
+          <w:color w:val="FF0000"/>
+        </w:rPr>
+        <w:t>{% if risks | int == 1 %}</w:t>
+      </w:r>
+      <w:r>
+        <w:rPr>
+          <w:b/>
+          <w:bCs/>
+        </w:rPr>
+        <w:t>1 – Luck</w:t>
+      </w:r>
+    </w:p>
+    <w:p>
+      <w:pPr>
+        <w:spacing w:after="240" w:line="240" w:lineRule="auto"/>
+        <w:rPr>
+          <w:b/>
+          <w:bCs/>
+        </w:rPr>
+      </w:pPr>
+      <w:r>
+        <w:rPr>
+          <w:b/>
+          <w:bCs/>
+        </w:rPr>
+        <w:t>Risk</w:t>
+      </w:r>
+      <w:r>
+        <w:rPr>
+          <w:b/>
+          <w:bCs/>
+        </w:rPr>
+        <w:t xml:space="preserve">: </w:t>
+      </w:r>
+      <w:r>
+        <w:rPr>
+          <w:b/>
+          <w:bCs/>
+        </w:rPr>
+        <w:t>Student litigation</w:t>
+      </w:r>
+    </w:p>
+    <w:p>
+      <w:pPr>
+        <w:spacing w:after="240" w:line="240" w:lineRule="auto"/>
+        <w:rPr>
+          <w:b/>
+          <w:bCs/>
+        </w:rPr>
+      </w:pPr>
       <w:r>
         <w:rPr>
           <w:b/>
           <w:bCs/>
           <w:u w:val="single"/>
         </w:rPr>
-        <w:t>Stage</w:t>
+        <w:t>What this level feels like</w:t>
       </w:r>
       <w:r>
         <w:rPr>
@@ -11028,45 +11290,167 @@
         </w:rPr>
         <w:t>:</w:t>
       </w:r>
-      <w:r>
-        <w:t xml:space="preserve"> </w:t>
-      </w:r>
-      <w:r>
-        <w:rPr>
-          <w:color w:val="FF0000"/>
-        </w:rPr>
-        <w:t>{% if risks | int == 1 %}</w:t>
-      </w:r>
-      <w:r>
-        <w:rPr>
-          <w:b/>
-          <w:bCs/>
-        </w:rPr>
-        <w:t>1 – Luck</w:t>
-      </w:r>
     </w:p>
     <w:p>
       <w:pPr>
+        <w:spacing w:after="240"/>
+      </w:pPr>
+      <w:r>
+        <w:t xml:space="preserve">Whilst it is unlikely that anyone at your institution </w:t>
+      </w:r>
+      <w:r>
+        <w:t xml:space="preserve">would deliberately </w:t>
+      </w:r>
+      <w:r>
+        <w:t>wish</w:t>
+      </w:r>
+      <w:r>
+        <w:t xml:space="preserve"> to </w:t>
+      </w:r>
+      <w:r>
+        <w:t xml:space="preserve">avoid </w:t>
+      </w:r>
+      <w:r>
+        <w:t>support</w:t>
+      </w:r>
+      <w:r>
+        <w:t>ing</w:t>
+      </w:r>
+      <w:r>
+        <w:t xml:space="preserve"> disabled students, this approach is</w:t>
+      </w:r>
+      <w:r>
+        <w:t xml:space="preserve"> </w:t>
+      </w:r>
+      <w:r>
+        <w:t xml:space="preserve">a serious risk because </w:t>
+      </w:r>
+      <w:r>
+        <w:t>l</w:t>
+      </w:r>
+      <w:r>
+        <w:t>egislation makes clear that a failure to meet the accessibility requirements will be treated as a failure to make a reasonable adjustment.</w:t>
+      </w:r>
+    </w:p>
+    <w:p>
+      <w:pPr>
+        <w:spacing w:after="240"/>
+      </w:pPr>
+      <w:r>
+        <w:t xml:space="preserve">The risk of litigation </w:t>
+      </w:r>
+      <w:r>
+        <w:t>can</w:t>
+      </w:r>
+      <w:r>
+        <w:t xml:space="preserve"> be reduced if you </w:t>
+      </w:r>
+      <w:r>
+        <w:t xml:space="preserve">can </w:t>
+      </w:r>
+      <w:proofErr w:type="gramStart"/>
+      <w:r>
+        <w:t>provide</w:t>
+      </w:r>
+      <w:proofErr w:type="gramEnd"/>
+      <w:r>
+        <w:t xml:space="preserve"> evidence </w:t>
+      </w:r>
+      <w:r>
+        <w:t>that</w:t>
+      </w:r>
+      <w:r>
+        <w:t xml:space="preserve"> a road map for improvement </w:t>
+      </w:r>
+      <w:r>
+        <w:t xml:space="preserve">exists and </w:t>
+      </w:r>
+      <w:r>
+        <w:t xml:space="preserve">appropriate budgets </w:t>
+      </w:r>
+      <w:r>
+        <w:t xml:space="preserve">have been </w:t>
+      </w:r>
+      <w:r>
+        <w:t>put aside. </w:t>
+      </w:r>
+    </w:p>
+    <w:p>
+      <w:pPr>
         <w:spacing w:after="240" w:line="240" w:lineRule="auto"/>
-        <w:rPr>
-          <w:b/>
-          <w:bCs/>
-        </w:rPr>
-      </w:pPr>
-      <w:r>
         <w:rPr>
           <w:b/>
           <w:bCs/>
           <w:u w:val="single"/>
         </w:rPr>
-        <w:t>Risk</w:t>
+      </w:pPr>
+      <w:r>
+        <w:rPr>
+          <w:color w:val="FF0000"/>
+        </w:rPr>
+        <w:t xml:space="preserve">{% </w:t>
+      </w:r>
+      <w:proofErr w:type="spellStart"/>
+      <w:r>
+        <w:rPr>
+          <w:color w:val="FF0000"/>
+        </w:rPr>
+        <w:t>el</w:t>
+      </w:r>
+      <w:r>
+        <w:rPr>
+          <w:color w:val="FF0000"/>
+        </w:rPr>
+        <w:t>if</w:t>
+      </w:r>
+      <w:proofErr w:type="spellEnd"/>
+      <w:r>
+        <w:rPr>
+          <w:color w:val="FF0000"/>
+        </w:rPr>
+        <w:t xml:space="preserve"> risks</w:t>
+      </w:r>
+      <w:r>
+        <w:rPr>
+          <w:color w:val="FF0000"/>
+        </w:rPr>
+        <w:t xml:space="preserve"> </w:t>
+      </w:r>
+      <w:r>
+        <w:rPr>
+          <w:color w:val="FF0000"/>
+        </w:rPr>
+        <w:t>| int == 2 %}</w:t>
       </w:r>
       <w:r>
         <w:rPr>
           <w:b/>
           <w:bCs/>
         </w:rPr>
-        <w:t>: Student litigation</w:t>
+        <w:t>2 - Tokenism</w:t>
+      </w:r>
+    </w:p>
+    <w:p>
+      <w:pPr>
+        <w:spacing w:after="240" w:line="240" w:lineRule="auto"/>
+        <w:rPr>
+          <w:b/>
+          <w:bCs/>
+        </w:rPr>
+      </w:pPr>
+      <w:r>
+        <w:rPr>
+          <w:b/>
+          <w:bCs/>
+        </w:rPr>
+        <w:t>Risk</w:t>
+      </w:r>
+      <w:r>
+        <w:rPr>
+          <w:b/>
+          <w:bCs/>
+        </w:rPr>
+        <w:t>: Wasted resources</w:t>
       </w:r>
     </w:p>
     <w:p>
@@ -11098,40 +11482,30 @@
         <w:spacing w:after="240"/>
       </w:pPr>
       <w:r>
-        <w:t xml:space="preserve">Whilst it is unlikely that anyone at your institution </w:t>
-      </w:r>
-      <w:r>
-        <w:t xml:space="preserve">would deliberately </w:t>
-      </w:r>
-      <w:r>
-        <w:t>wish</w:t>
-      </w:r>
-      <w:r>
-        <w:t xml:space="preserve"> to </w:t>
-      </w:r>
-      <w:r>
-        <w:t xml:space="preserve">avoid </w:t>
-      </w:r>
-      <w:r>
-        <w:t>support</w:t>
-      </w:r>
-      <w:r>
-        <w:t>ing</w:t>
-      </w:r>
-      <w:r>
-        <w:t xml:space="preserve"> disabled students, this approach is</w:t>
-      </w:r>
-      <w:r>
-        <w:t xml:space="preserve"> </w:t>
-      </w:r>
-      <w:r>
-        <w:t xml:space="preserve">a serious risk because </w:t>
-      </w:r>
-      <w:r>
-        <w:t>l</w:t>
-      </w:r>
-      <w:r>
-        <w:t>egislation makes clear that a failure to meet the accessibility requirements will be treated as a failure to make a reasonable adjustment.</w:t>
+        <w:t xml:space="preserve">Whilst student support is available for those that </w:t>
+      </w:r>
+      <w:proofErr w:type="gramStart"/>
+      <w:r>
+        <w:t>disclose</w:t>
+      </w:r>
+      <w:proofErr w:type="gramEnd"/>
+      <w:r>
+        <w:t xml:space="preserve"> a disability, m</w:t>
+      </w:r>
+      <w:r>
+        <w:t>oney</w:t>
+      </w:r>
+      <w:r>
+        <w:t xml:space="preserve"> is being spent on "firefighting", supporting students to overcome barriers </w:t>
+      </w:r>
+      <w:r>
+        <w:t>that need</w:t>
+      </w:r>
+      <w:r>
+        <w:t xml:space="preserve"> not exist in the first place</w:t>
+      </w:r>
+      <w:r>
+        <w:t>.</w:t>
       </w:r>
     </w:p>
     <w:p>
@@ -11139,92 +11513,370 @@
         <w:spacing w:after="240"/>
       </w:pPr>
       <w:r>
-        <w:t xml:space="preserve">The risk of litigation </w:t>
-      </w:r>
-      <w:r>
-        <w:t>can</w:t>
-      </w:r>
-      <w:r>
-        <w:t xml:space="preserve"> be reduced if you </w:t>
-      </w:r>
-      <w:r>
-        <w:t>can provide</w:t>
-      </w:r>
-      <w:r>
-        <w:t xml:space="preserve"> evidence </w:t>
-      </w:r>
-      <w:r>
-        <w:t>that</w:t>
-      </w:r>
-      <w:r>
-        <w:t xml:space="preserve"> a road map for improvement </w:t>
-      </w:r>
-      <w:r>
-        <w:t xml:space="preserve">exists and </w:t>
-      </w:r>
-      <w:r>
-        <w:t xml:space="preserve">appropriate budgets </w:t>
-      </w:r>
-      <w:r>
-        <w:t xml:space="preserve">have been </w:t>
-      </w:r>
-      <w:r>
-        <w:t>put aside. </w:t>
+        <w:t xml:space="preserve">Instead of disability experts </w:t>
+      </w:r>
+      <w:proofErr w:type="gramStart"/>
+      <w:r>
+        <w:t>advising</w:t>
+      </w:r>
+      <w:proofErr w:type="gramEnd"/>
+      <w:r>
+        <w:t xml:space="preserve"> staff on improving their digital practice, time is spent on helping students cope with sub-optimal practice.</w:t>
       </w:r>
     </w:p>
     <w:p>
       <w:pPr>
+        <w:spacing w:after="240"/>
+      </w:pPr>
+      <w:r>
+        <w:t xml:space="preserve">It is likely that existing investments in tools that could help all students be more productive (especially those </w:t>
+      </w:r>
+      <w:r>
+        <w:t xml:space="preserve">living </w:t>
+      </w:r>
+      <w:r>
+        <w:t xml:space="preserve">with disabilities) are not being promoted, resulting in poor return on investments. </w:t>
+      </w:r>
+    </w:p>
+    <w:p>
+      <w:pPr>
+        <w:spacing w:after="240"/>
+      </w:pPr>
+      <w:r>
+        <w:t xml:space="preserve">Training </w:t>
+      </w:r>
+      <w:r>
+        <w:t>is typically</w:t>
+      </w:r>
+      <w:r>
+        <w:t xml:space="preserve"> “issue based” such as correct language rather than practices that </w:t>
+      </w:r>
+      <w:proofErr w:type="gramStart"/>
+      <w:r>
+        <w:t>benefit</w:t>
+      </w:r>
+      <w:proofErr w:type="gramEnd"/>
+      <w:r>
+        <w:t xml:space="preserve"> independence and productivity. </w:t>
+      </w:r>
+    </w:p>
+    <w:p>
+      <w:pPr>
+        <w:spacing w:after="240"/>
+      </w:pPr>
+      <w:r>
+        <w:t>Policies are likely to be standalone and very generalised.</w:t>
+      </w:r>
+    </w:p>
+    <w:p>
+      <w:pPr>
+        <w:spacing w:after="240"/>
+      </w:pPr>
+      <w:r>
+        <w:lastRenderedPageBreak/>
+        <w:t>Often institutions at this level will</w:t>
+      </w:r>
+      <w:r>
+        <w:t xml:space="preserve"> </w:t>
+      </w:r>
+      <w:r>
+        <w:t xml:space="preserve">delegate an </w:t>
+      </w:r>
+      <w:r>
+        <w:t xml:space="preserve">institution-wide digital accessibility role to people with </w:t>
+      </w:r>
+      <w:r>
+        <w:t xml:space="preserve">little to </w:t>
+      </w:r>
+      <w:r>
+        <w:t xml:space="preserve">no budget </w:t>
+      </w:r>
+      <w:r>
+        <w:t>and</w:t>
+      </w:r>
+      <w:r>
+        <w:t>/</w:t>
+      </w:r>
+      <w:r>
+        <w:t>or</w:t>
+      </w:r>
+      <w:r>
+        <w:t xml:space="preserve"> authority to influence necessary changes.</w:t>
+      </w:r>
+    </w:p>
+    <w:p>
+      <w:pPr>
         <w:spacing w:after="240" w:line="240" w:lineRule="auto"/>
+      </w:pPr>
+      <w:r>
+        <w:rPr>
+          <w:color w:val="FF0000"/>
+        </w:rPr>
+        <w:t xml:space="preserve">{% </w:t>
+      </w:r>
+      <w:proofErr w:type="spellStart"/>
+      <w:r>
+        <w:rPr>
+          <w:color w:val="FF0000"/>
+        </w:rPr>
+        <w:t>el</w:t>
+      </w:r>
+      <w:r>
+        <w:rPr>
+          <w:color w:val="FF0000"/>
+        </w:rPr>
+        <w:t>if</w:t>
+      </w:r>
+      <w:proofErr w:type="spellEnd"/>
+      <w:r>
+        <w:rPr>
+          <w:color w:val="FF0000"/>
+        </w:rPr>
+        <w:t xml:space="preserve"> risks</w:t>
+      </w:r>
+      <w:r>
+        <w:rPr>
+          <w:color w:val="FF0000"/>
+        </w:rPr>
+        <w:t xml:space="preserve"> </w:t>
+      </w:r>
+      <w:r>
+        <w:rPr>
+          <w:color w:val="FF0000"/>
+        </w:rPr>
+        <w:t>| int == 3 %}</w:t>
+      </w:r>
+      <w:r>
+        <w:rPr>
+          <w:b/>
+          <w:bCs/>
+        </w:rPr>
+        <w:t>3 - Standards</w:t>
+      </w:r>
+    </w:p>
+    <w:p>
+      <w:pPr>
+        <w:spacing w:after="240" w:line="240" w:lineRule="auto"/>
+        <w:rPr>
+          <w:b/>
+          <w:bCs/>
+        </w:rPr>
+      </w:pPr>
+      <w:r>
+        <w:rPr>
+          <w:b/>
+          <w:bCs/>
+        </w:rPr>
+        <w:t>Risk</w:t>
+      </w:r>
+      <w:r>
+        <w:rPr>
+          <w:b/>
+          <w:bCs/>
+        </w:rPr>
+        <w:t>: Unintended consequences</w:t>
+      </w:r>
+    </w:p>
+    <w:p>
+      <w:pPr>
+        <w:spacing w:after="240" w:line="240" w:lineRule="auto"/>
+        <w:rPr>
+          <w:b/>
+          <w:bCs/>
+        </w:rPr>
+      </w:pPr>
+      <w:r>
         <w:rPr>
           <w:b/>
           <w:bCs/>
           <w:u w:val="single"/>
         </w:rPr>
-      </w:pPr>
-      <w:r>
-        <w:rPr>
-          <w:color w:val="FF0000"/>
-        </w:rPr>
-        <w:t xml:space="preserve">{% </w:t>
-      </w:r>
-      <w:proofErr w:type="spellStart"/>
-      <w:r>
-        <w:rPr>
-          <w:color w:val="FF0000"/>
-        </w:rPr>
-        <w:t>el</w:t>
-      </w:r>
-      <w:r>
-        <w:rPr>
-          <w:color w:val="FF0000"/>
-        </w:rPr>
-        <w:t>if</w:t>
-      </w:r>
-      <w:proofErr w:type="spellEnd"/>
-      <w:r>
-        <w:rPr>
-          <w:color w:val="FF0000"/>
-        </w:rPr>
-        <w:t xml:space="preserve"> risks</w:t>
-      </w:r>
-      <w:r>
-        <w:rPr>
-          <w:color w:val="FF0000"/>
-        </w:rPr>
-        <w:t xml:space="preserve"> </w:t>
-      </w:r>
-      <w:r>
-        <w:rPr>
-          <w:color w:val="FF0000"/>
-        </w:rPr>
-        <w:t>| int == 2 %}</w:t>
+        <w:t>What this level feels like</w:t>
       </w:r>
       <w:r>
         <w:rPr>
           <w:b/>
           <w:bCs/>
         </w:rPr>
-        <w:t>2 - Tokenism</w:t>
+        <w:t>:</w:t>
+      </w:r>
+    </w:p>
+    <w:p>
+      <w:pPr>
+        <w:spacing w:after="240"/>
+      </w:pPr>
+      <w:r>
+        <w:t xml:space="preserve">It is great </w:t>
+      </w:r>
+      <w:r>
+        <w:t xml:space="preserve">that technical accessibility standards are being considered and </w:t>
+      </w:r>
+      <w:r>
+        <w:t xml:space="preserve">met </w:t>
+      </w:r>
+      <w:r>
+        <w:t xml:space="preserve">and this is a big achievement in any institution. </w:t>
+      </w:r>
+      <w:r>
+        <w:t xml:space="preserve">A focus on </w:t>
+      </w:r>
+      <w:r>
+        <w:t>compliance,</w:t>
+      </w:r>
+      <w:r>
+        <w:t xml:space="preserve"> however, can have unintended consequences. </w:t>
+      </w:r>
+      <w:r>
+        <w:t>Teaching is more than content transmission. It also involves engaging, inspiring, challenging and motivating. Sometimes the tools or techniques that achieve these aims will not be equally accessible for everyone.</w:t>
+      </w:r>
+    </w:p>
+    <w:p>
+      <w:pPr>
+        <w:spacing w:after="240"/>
+      </w:pPr>
+      <w:r>
+        <w:t xml:space="preserve">If standards </w:t>
+      </w:r>
+      <w:r>
+        <w:t xml:space="preserve">are </w:t>
+      </w:r>
+      <w:r>
+        <w:t>over-applied without regard to teaching purpose, innovation may be stifled</w:t>
+      </w:r>
+      <w:r>
+        <w:t>.</w:t>
+      </w:r>
+    </w:p>
+    <w:p>
+      <w:pPr>
+        <w:spacing w:after="240"/>
+      </w:pPr>
+      <w:r>
+        <w:t>Inappropriate focus on technical standards may force tutors back to more traditional (and less accessible) practices.</w:t>
+      </w:r>
+      <w:r>
+        <w:t xml:space="preserve"> </w:t>
+      </w:r>
+      <w:r>
+        <w:t xml:space="preserve">If digital content requires higher standards than traditional paper-based handouts, </w:t>
+      </w:r>
+      <w:r>
+        <w:t xml:space="preserve">teaching staff may </w:t>
+      </w:r>
+      <w:r>
+        <w:t>revert to less accessible print-based approaches</w:t>
+      </w:r>
+      <w:r>
+        <w:t xml:space="preserve"> or</w:t>
+      </w:r>
+      <w:r>
+        <w:t xml:space="preserve"> high-value resources for </w:t>
+      </w:r>
+      <w:r>
+        <w:t xml:space="preserve">audiences such as </w:t>
+      </w:r>
+      <w:r>
+        <w:t>dyslexic</w:t>
+      </w:r>
+      <w:r>
+        <w:t xml:space="preserve"> students</w:t>
+      </w:r>
+      <w:r>
+        <w:t xml:space="preserve"> </w:t>
+      </w:r>
+      <w:r>
+        <w:t>may be removed because they are not accessible to screen</w:t>
+      </w:r>
+      <w:r>
+        <w:t xml:space="preserve"> </w:t>
+      </w:r>
+      <w:r>
+        <w:t>reader</w:t>
+      </w:r>
+      <w:r>
+        <w:t xml:space="preserve"> user</w:t>
+      </w:r>
+      <w:r>
+        <w:t xml:space="preserve">s. </w:t>
+      </w:r>
+    </w:p>
+    <w:p>
+      <w:pPr>
+        <w:spacing w:after="240" w:line="240" w:lineRule="auto"/>
+      </w:pPr>
+      <w:r>
+        <w:rPr>
+          <w:color w:val="FF0000"/>
+        </w:rPr>
+        <w:t xml:space="preserve">{% </w:t>
+      </w:r>
+      <w:proofErr w:type="spellStart"/>
+      <w:r>
+        <w:rPr>
+          <w:color w:val="FF0000"/>
+        </w:rPr>
+        <w:t>el</w:t>
+      </w:r>
+      <w:r>
+        <w:rPr>
+          <w:color w:val="FF0000"/>
+        </w:rPr>
+        <w:t>if</w:t>
+      </w:r>
+      <w:proofErr w:type="spellEnd"/>
+      <w:r>
+        <w:rPr>
+          <w:color w:val="FF0000"/>
+        </w:rPr>
+        <w:t xml:space="preserve"> </w:t>
+      </w:r>
+      <w:r>
+        <w:rPr>
+          <w:color w:val="FF0000"/>
+        </w:rPr>
+        <w:t>risks</w:t>
+      </w:r>
+      <w:r>
+        <w:rPr>
+          <w:color w:val="FF0000"/>
+        </w:rPr>
+        <w:t xml:space="preserve"> </w:t>
+      </w:r>
+      <w:r>
+        <w:rPr>
+          <w:color w:val="FF0000"/>
+        </w:rPr>
+        <w:t>| int == 4 %}</w:t>
+      </w:r>
+      <w:r>
+        <w:rPr>
+          <w:b/>
+          <w:bCs/>
+        </w:rPr>
+        <w:t>4 - Ownership</w:t>
+      </w:r>
+    </w:p>
+    <w:p>
+      <w:pPr>
+        <w:spacing w:after="240" w:line="240" w:lineRule="auto"/>
+        <w:rPr>
+          <w:b/>
+          <w:bCs/>
+        </w:rPr>
+      </w:pPr>
+      <w:r>
+        <w:rPr>
+          <w:b/>
+          <w:bCs/>
+        </w:rPr>
+        <w:t>Risk</w:t>
+      </w:r>
+      <w:r>
+        <w:rPr>
+          <w:b/>
+          <w:bCs/>
+        </w:rPr>
+        <w:t>: Uncritical adoption</w:t>
       </w:r>
     </w:p>
     <w:p>
@@ -11241,520 +11893,99 @@
           <w:bCs/>
           <w:u w:val="single"/>
         </w:rPr>
-        <w:t>Risk</w:t>
+        <w:t>What this level feels like</w:t>
       </w:r>
       <w:r>
         <w:rPr>
           <w:b/>
           <w:bCs/>
         </w:rPr>
-        <w:t>: Wasted resources</w:t>
+        <w:t>:</w:t>
       </w:r>
     </w:p>
     <w:p>
       <w:pPr>
+        <w:spacing w:after="240"/>
+      </w:pPr>
+      <w:r>
+        <w:t>Reaching level four will have required a significant cultural shift and is a great achievement. At this level, d</w:t>
+      </w:r>
+      <w:r>
+        <w:t>igital accessibility is seen as a positive, creative force</w:t>
+      </w:r>
+      <w:r>
+        <w:t xml:space="preserve"> </w:t>
+      </w:r>
+      <w:r>
+        <w:t xml:space="preserve">and recognises that digital competence helps to create accessible content and mitigate less accessible experiences. </w:t>
+      </w:r>
+    </w:p>
+    <w:p>
+      <w:pPr>
+        <w:spacing w:after="240"/>
+      </w:pPr>
+      <w:r>
+        <w:t xml:space="preserve">The focus is on building staff and student digital competencies and often institutions at this stage </w:t>
+      </w:r>
+      <w:proofErr w:type="gramStart"/>
+      <w:r>
+        <w:t>demonstrate</w:t>
+      </w:r>
+      <w:proofErr w:type="gramEnd"/>
+      <w:r>
+        <w:t xml:space="preserve"> good links between teaching/learning policies, e-learning and student support / disability policies.</w:t>
+      </w:r>
+    </w:p>
+    <w:p>
+      <w:pPr>
+        <w:spacing w:after="240"/>
+      </w:pPr>
+      <w:r>
+        <w:t xml:space="preserve">The main risk is unwittingly embracing inaccessible tools, content or activities and whilst there can be a case for using partially accessible tools to achieve specific </w:t>
+      </w:r>
+      <w:r>
+        <w:lastRenderedPageBreak/>
+        <w:t>purposes with specific student groups, it is difficult to justify using highly inaccessible digital tools and resources on a recurring basis.</w:t>
+      </w:r>
+    </w:p>
+    <w:p>
+      <w:pPr>
+        <w:spacing w:after="240"/>
+      </w:pPr>
+      <w:r>
+        <w:t>Increased confidence allows organisations to recognise that partially accessible resources may have a role to play. Digital accessibility is a cross institutional responsibility.</w:t>
+      </w:r>
+    </w:p>
+    <w:p>
+      <w:pPr>
         <w:spacing w:after="240" w:line="240" w:lineRule="auto"/>
+      </w:pPr>
+      <w:r>
+        <w:rPr>
+          <w:color w:val="FF0000"/>
+        </w:rPr>
+        <w:t>{% else %}</w:t>
+      </w:r>
+      <w:r>
         <w:rPr>
           <w:b/>
           <w:bCs/>
         </w:rPr>
-      </w:pPr>
-      <w:r>
+        <w:t>5- Partnerships</w:t>
+      </w:r>
+    </w:p>
+    <w:p>
+      <w:pPr>
+        <w:spacing w:after="240" w:line="240" w:lineRule="auto"/>
         <w:rPr>
           <w:b/>
           <w:bCs/>
-          <w:u w:val="single"/>
-        </w:rPr>
-        <w:t>What this level feels like</w:t>
-      </w:r>
+        </w:rPr>
+      </w:pPr>
       <w:r>
         <w:rPr>
           <w:b/>
           <w:bCs/>
-        </w:rPr>
-        <w:t>:</w:t>
-      </w:r>
-    </w:p>
-    <w:p>
-      <w:pPr>
-        <w:spacing w:after="240"/>
-      </w:pPr>
-      <w:r>
-        <w:t xml:space="preserve">Whilst student support is available for those that </w:t>
-      </w:r>
-      <w:r>
-        <w:t>disclose a disability, m</w:t>
-      </w:r>
-      <w:r>
-        <w:t>oney</w:t>
-      </w:r>
-      <w:r>
-        <w:t xml:space="preserve"> is being spent on "firefighting", supporting students to overcome barriers </w:t>
-      </w:r>
-      <w:r>
-        <w:t>that need</w:t>
-      </w:r>
-      <w:r>
-        <w:t xml:space="preserve"> not exist in the first place</w:t>
-      </w:r>
-      <w:r>
-        <w:t>.</w:t>
-      </w:r>
-    </w:p>
-    <w:p>
-      <w:pPr>
-        <w:spacing w:after="240"/>
-      </w:pPr>
-      <w:r>
-        <w:t>Instead of disability experts advising staff on improving their digital practice, time is spent on helping students cope with sub-optimal practice.</w:t>
-      </w:r>
-    </w:p>
-    <w:p>
-      <w:pPr>
-        <w:spacing w:after="240"/>
-      </w:pPr>
-      <w:r>
-        <w:t xml:space="preserve">It is likely that existing investments in tools that could help all students be more productive (especially those </w:t>
-      </w:r>
-      <w:r>
-        <w:t xml:space="preserve">living </w:t>
-      </w:r>
-      <w:r>
-        <w:t xml:space="preserve">with disabilities) are not being promoted, resulting in poor return on investments. </w:t>
-      </w:r>
-    </w:p>
-    <w:p>
-      <w:pPr>
-        <w:spacing w:after="240"/>
-      </w:pPr>
-      <w:r>
-        <w:t xml:space="preserve">Training </w:t>
-      </w:r>
-      <w:r>
-        <w:t>is typically</w:t>
-      </w:r>
-      <w:r>
-        <w:t xml:space="preserve"> “issue based” such as correct language rather than practices that benefit independence and productivity. </w:t>
-      </w:r>
-    </w:p>
-    <w:p>
-      <w:pPr>
-        <w:spacing w:after="240"/>
-      </w:pPr>
-      <w:r>
-        <w:lastRenderedPageBreak/>
-        <w:t>Policies are likely to be standalone and very generalised.</w:t>
-      </w:r>
-    </w:p>
-    <w:p>
-      <w:pPr>
-        <w:spacing w:after="240"/>
-      </w:pPr>
-      <w:r>
-        <w:t>Often institutions at this level will</w:t>
-      </w:r>
-      <w:r>
-        <w:t xml:space="preserve"> </w:t>
-      </w:r>
-      <w:r>
-        <w:t xml:space="preserve">delegate an </w:t>
-      </w:r>
-      <w:r>
-        <w:t xml:space="preserve">institution-wide digital accessibility role to people with </w:t>
-      </w:r>
-      <w:r>
-        <w:t xml:space="preserve">little to </w:t>
-      </w:r>
-      <w:r>
-        <w:t xml:space="preserve">no budget </w:t>
-      </w:r>
-      <w:r>
-        <w:t>and</w:t>
-      </w:r>
-      <w:r>
-        <w:t>/</w:t>
-      </w:r>
-      <w:r>
-        <w:t>or</w:t>
-      </w:r>
-      <w:r>
-        <w:t xml:space="preserve"> authority to influence necessary changes.</w:t>
-      </w:r>
-    </w:p>
-    <w:p>
-      <w:pPr>
-        <w:spacing w:after="240" w:line="240" w:lineRule="auto"/>
-      </w:pPr>
-      <w:r>
-        <w:rPr>
-          <w:color w:val="FF0000"/>
-        </w:rPr>
-        <w:t xml:space="preserve">{% </w:t>
-      </w:r>
-      <w:proofErr w:type="spellStart"/>
-      <w:r>
-        <w:rPr>
-          <w:color w:val="FF0000"/>
-        </w:rPr>
-        <w:t>el</w:t>
-      </w:r>
-      <w:r>
-        <w:rPr>
-          <w:color w:val="FF0000"/>
-        </w:rPr>
-        <w:t>if</w:t>
-      </w:r>
-      <w:proofErr w:type="spellEnd"/>
-      <w:r>
-        <w:rPr>
-          <w:color w:val="FF0000"/>
-        </w:rPr>
-        <w:t xml:space="preserve"> risks</w:t>
-      </w:r>
-      <w:r>
-        <w:rPr>
-          <w:color w:val="FF0000"/>
-        </w:rPr>
-        <w:t xml:space="preserve"> </w:t>
-      </w:r>
-      <w:r>
-        <w:rPr>
-          <w:color w:val="FF0000"/>
-        </w:rPr>
-        <w:t>| int == 3 %}</w:t>
-      </w:r>
-      <w:r>
-        <w:rPr>
-          <w:b/>
-          <w:bCs/>
-        </w:rPr>
-        <w:t>3 - Standards</w:t>
-      </w:r>
-    </w:p>
-    <w:p>
-      <w:pPr>
-        <w:spacing w:after="240" w:line="240" w:lineRule="auto"/>
-        <w:rPr>
-          <w:b/>
-          <w:bCs/>
-        </w:rPr>
-      </w:pPr>
-      <w:r>
-        <w:rPr>
-          <w:b/>
-          <w:bCs/>
-          <w:u w:val="single"/>
-        </w:rPr>
-        <w:t>Risk</w:t>
-      </w:r>
-      <w:r>
-        <w:rPr>
-          <w:b/>
-          <w:bCs/>
-        </w:rPr>
-        <w:t>: Unintended consequences</w:t>
-      </w:r>
-    </w:p>
-    <w:p>
-      <w:pPr>
-        <w:spacing w:after="240" w:line="240" w:lineRule="auto"/>
-        <w:rPr>
-          <w:b/>
-          <w:bCs/>
-        </w:rPr>
-      </w:pPr>
-      <w:r>
-        <w:rPr>
-          <w:b/>
-          <w:bCs/>
-          <w:u w:val="single"/>
-        </w:rPr>
-        <w:t>What this level feels like</w:t>
-      </w:r>
-      <w:r>
-        <w:rPr>
-          <w:b/>
-          <w:bCs/>
-        </w:rPr>
-        <w:t>:</w:t>
-      </w:r>
-    </w:p>
-    <w:p>
-      <w:pPr>
-        <w:spacing w:after="240"/>
-      </w:pPr>
-      <w:r>
-        <w:t xml:space="preserve">It is great </w:t>
-      </w:r>
-      <w:r>
-        <w:t xml:space="preserve">that technical accessibility standards are being considered and </w:t>
-      </w:r>
-      <w:r>
-        <w:t xml:space="preserve">met </w:t>
-      </w:r>
-      <w:r>
-        <w:t xml:space="preserve">and this is a big achievement in any institution. </w:t>
-      </w:r>
-      <w:r>
-        <w:t xml:space="preserve">A focus on </w:t>
-      </w:r>
-      <w:r>
-        <w:t>compliance,</w:t>
-      </w:r>
-      <w:r>
-        <w:t xml:space="preserve"> however, can have unintended consequences. </w:t>
-      </w:r>
-      <w:r>
-        <w:t>Teaching is more than content transmission. It also involves engaging, inspiring, challenging and motivating. Sometimes the tools or techniques that achieve these aims will not be equally accessible for everyone.</w:t>
-      </w:r>
-    </w:p>
-    <w:p>
-      <w:pPr>
-        <w:spacing w:after="240"/>
-      </w:pPr>
-      <w:r>
-        <w:t xml:space="preserve">If standards </w:t>
-      </w:r>
-      <w:r>
-        <w:t xml:space="preserve">are </w:t>
-      </w:r>
-      <w:r>
-        <w:t>over-applied without regard to teaching purpose, innovation may be stifled</w:t>
-      </w:r>
-      <w:r>
-        <w:t>.</w:t>
-      </w:r>
-    </w:p>
-    <w:p>
-      <w:pPr>
-        <w:spacing w:after="240"/>
-      </w:pPr>
-      <w:r>
-        <w:t>Inappropriate focus on technical standards may force tutors back to more traditional (and less accessible) practices.</w:t>
-      </w:r>
-      <w:r>
-        <w:t xml:space="preserve"> </w:t>
-      </w:r>
-      <w:r>
-        <w:t xml:space="preserve">If digital content requires higher standards than traditional paper-based handouts, </w:t>
-      </w:r>
-      <w:r>
-        <w:t xml:space="preserve">teaching staff may </w:t>
-      </w:r>
-      <w:r>
-        <w:t>revert to less accessible print-based approaches</w:t>
-      </w:r>
-      <w:r>
-        <w:t xml:space="preserve"> or</w:t>
-      </w:r>
-      <w:r>
-        <w:t xml:space="preserve"> high-value resources for </w:t>
-      </w:r>
-      <w:r>
-        <w:t xml:space="preserve">audiences such as </w:t>
-      </w:r>
-      <w:r>
-        <w:t>dyslexic</w:t>
-      </w:r>
-      <w:r>
-        <w:t xml:space="preserve"> students</w:t>
-      </w:r>
-      <w:r>
-        <w:t xml:space="preserve"> </w:t>
-      </w:r>
-      <w:r>
-        <w:t>may be removed because they are not accessible to screen</w:t>
-      </w:r>
-      <w:r>
-        <w:t xml:space="preserve"> </w:t>
-      </w:r>
-      <w:r>
-        <w:t>reader</w:t>
-      </w:r>
-      <w:r>
-        <w:t xml:space="preserve"> user</w:t>
-      </w:r>
-      <w:r>
-        <w:t xml:space="preserve">s. </w:t>
-      </w:r>
-    </w:p>
-    <w:p>
-      <w:pPr>
-        <w:spacing w:after="240" w:line="240" w:lineRule="auto"/>
-      </w:pPr>
-      <w:r>
-        <w:rPr>
-          <w:color w:val="FF0000"/>
-        </w:rPr>
-        <w:t xml:space="preserve">{% </w:t>
-      </w:r>
-      <w:proofErr w:type="spellStart"/>
-      <w:r>
-        <w:rPr>
-          <w:color w:val="FF0000"/>
-        </w:rPr>
-        <w:t>el</w:t>
-      </w:r>
-      <w:r>
-        <w:rPr>
-          <w:color w:val="FF0000"/>
-        </w:rPr>
-        <w:t>if</w:t>
-      </w:r>
-      <w:proofErr w:type="spellEnd"/>
-      <w:r>
-        <w:rPr>
-          <w:color w:val="FF0000"/>
-        </w:rPr>
-        <w:t xml:space="preserve"> </w:t>
-      </w:r>
-      <w:r>
-        <w:rPr>
-          <w:color w:val="FF0000"/>
-        </w:rPr>
-        <w:t>risks</w:t>
-      </w:r>
-      <w:r>
-        <w:rPr>
-          <w:color w:val="FF0000"/>
-        </w:rPr>
-        <w:t xml:space="preserve"> </w:t>
-      </w:r>
-      <w:r>
-        <w:rPr>
-          <w:color w:val="FF0000"/>
-        </w:rPr>
-        <w:t>| int == 4 %}</w:t>
-      </w:r>
-      <w:r>
-        <w:rPr>
-          <w:b/>
-          <w:bCs/>
-        </w:rPr>
-        <w:t>4 - Ownership</w:t>
-      </w:r>
-    </w:p>
-    <w:p>
-      <w:pPr>
-        <w:spacing w:after="240" w:line="240" w:lineRule="auto"/>
-        <w:rPr>
-          <w:b/>
-          <w:bCs/>
-        </w:rPr>
-      </w:pPr>
-      <w:r>
-        <w:rPr>
-          <w:b/>
-          <w:bCs/>
-          <w:u w:val="single"/>
-        </w:rPr>
-        <w:t>Risk</w:t>
-      </w:r>
-      <w:r>
-        <w:rPr>
-          <w:b/>
-          <w:bCs/>
-        </w:rPr>
-        <w:t>: Uncritical adoption</w:t>
-      </w:r>
-    </w:p>
-    <w:p>
-      <w:pPr>
-        <w:spacing w:after="240" w:line="240" w:lineRule="auto"/>
-        <w:rPr>
-          <w:b/>
-          <w:bCs/>
-        </w:rPr>
-      </w:pPr>
-      <w:r>
-        <w:rPr>
-          <w:b/>
-          <w:bCs/>
-          <w:u w:val="single"/>
-        </w:rPr>
-        <w:t>What this level feels like</w:t>
-      </w:r>
-      <w:r>
-        <w:rPr>
-          <w:b/>
-          <w:bCs/>
-        </w:rPr>
-        <w:t>:</w:t>
-      </w:r>
-    </w:p>
-    <w:p>
-      <w:pPr>
-        <w:spacing w:after="240"/>
-      </w:pPr>
-      <w:r>
-        <w:t>Reaching level four will have required a significant cultural shift and is a great achievement. At this level, d</w:t>
-      </w:r>
-      <w:r>
-        <w:t>igital accessibility is seen as a positive, creative force</w:t>
-      </w:r>
-      <w:r>
-        <w:t xml:space="preserve"> </w:t>
-      </w:r>
-      <w:r>
-        <w:t xml:space="preserve">and recognises that digital competence helps to create accessible content and mitigate less accessible experiences. </w:t>
-      </w:r>
-    </w:p>
-    <w:p>
-      <w:pPr>
-        <w:spacing w:after="240"/>
-      </w:pPr>
-      <w:r>
-        <w:t>The focus is on building staff and student digital competencies and often institutions at this stage demonstrate good links between teaching/learning policies, e-learning and student support / disability policies.</w:t>
-      </w:r>
-    </w:p>
-    <w:p>
-      <w:pPr>
-        <w:spacing w:after="240"/>
-      </w:pPr>
-      <w:r>
-        <w:lastRenderedPageBreak/>
-        <w:t>The main risk is unwittingly embracing inaccessible tools, content or activities and whilst there can be a case for using partially accessible tools to achieve specific purposes with specific student groups, it is difficult to justify using highly inaccessible digital tools and resources on a recurring basis.</w:t>
-      </w:r>
-    </w:p>
-    <w:p>
-      <w:pPr>
-        <w:spacing w:after="240"/>
-      </w:pPr>
-      <w:r>
-        <w:t>Increased confidence allows organisations to recognise that partially accessible resources may have a role to play. Digital accessibility is a cross institutional responsibility.</w:t>
-      </w:r>
-    </w:p>
-    <w:p>
-      <w:pPr>
-        <w:spacing w:after="240" w:line="240" w:lineRule="auto"/>
-      </w:pPr>
-      <w:r>
-        <w:rPr>
-          <w:color w:val="FF0000"/>
-        </w:rPr>
-        <w:t>{% else %}</w:t>
-      </w:r>
-      <w:r>
-        <w:rPr>
-          <w:b/>
-          <w:bCs/>
-        </w:rPr>
-        <w:t>5- Partnerships</w:t>
-      </w:r>
-    </w:p>
-    <w:p>
-      <w:pPr>
-        <w:spacing w:after="240" w:line="240" w:lineRule="auto"/>
-        <w:rPr>
-          <w:b/>
-          <w:bCs/>
-        </w:rPr>
-      </w:pPr>
-      <w:r>
-        <w:rPr>
-          <w:b/>
-          <w:bCs/>
-          <w:u w:val="single"/>
         </w:rPr>
         <w:t>Risk</w:t>
       </w:r>
@@ -11847,7 +12078,15 @@
         </w:rPr>
       </w:pPr>
       <w:r>
-        <w:t>However, to retain the significant benefits of working in partnership, the processes that enable partnership need to be as streamlined as possible to avoid bureaucratic paralysis.</w:t>
+        <w:t xml:space="preserve">However, to </w:t>
+      </w:r>
+      <w:proofErr w:type="gramStart"/>
+      <w:r>
+        <w:t>retain</w:t>
+      </w:r>
+      <w:proofErr w:type="gramEnd"/>
+      <w:r>
+        <w:t xml:space="preserve"> the significant benefits of working in partnership, the processes that enable partnership need to be as streamlined as possible to avoid bureaucratic paralysis.</w:t>
       </w:r>
       <w:r>
         <w:rPr>
@@ -11855,7 +12094,7 @@
         </w:rPr>
         <w:t>{% endif %}</w:t>
       </w:r>
-      <w:bookmarkStart w:id="7" w:name="_Toc34853756"/>
+      <w:bookmarkStart w:id="6" w:name="_Toc34853756"/>
     </w:p>
     <w:p>
       <w:pPr>
@@ -11886,7 +12125,7 @@
         <w:lastRenderedPageBreak/>
         <w:t>Potential next steps</w:t>
       </w:r>
-      <w:bookmarkEnd w:id="7"/>
+      <w:bookmarkEnd w:id="6"/>
     </w:p>
     <w:p>
       <w:pPr>
@@ -11953,14 +12192,19 @@
         <w:pStyle w:val="Heading3"/>
         <w:spacing w:before="0" w:after="240"/>
       </w:pPr>
-      <w:bookmarkStart w:id="8" w:name="_Toc34853758"/>
+      <w:bookmarkStart w:id="7" w:name="_Toc34853758"/>
       <w:r>
         <w:t xml:space="preserve">How can we help you move </w:t>
       </w:r>
       <w:r>
-        <w:t>from level 1</w:t>
-      </w:r>
-      <w:bookmarkEnd w:id="8"/>
+        <w:t xml:space="preserve">from level </w:t>
+      </w:r>
+      <w:proofErr w:type="gramStart"/>
+      <w:r>
+        <w:t>1</w:t>
+      </w:r>
+      <w:bookmarkEnd w:id="7"/>
+      <w:proofErr w:type="gramEnd"/>
     </w:p>
     <w:p>
       <w:pPr>
@@ -12002,7 +12246,15 @@
         <w:t>will</w:t>
       </w:r>
       <w:r>
-        <w:t xml:space="preserve"> identify your biggest gaps and highlight your next steps.</w:t>
+        <w:t xml:space="preserve"> </w:t>
+      </w:r>
+      <w:proofErr w:type="gramStart"/>
+      <w:r>
+        <w:t>identify</w:t>
+      </w:r>
+      <w:proofErr w:type="gramEnd"/>
+      <w:r>
+        <w:t xml:space="preserve"> your biggest gaps and highlight your next steps.</w:t>
       </w:r>
     </w:p>
     <w:p>
@@ -12094,14 +12346,19 @@
         <w:pStyle w:val="Heading3"/>
         <w:spacing w:before="0" w:after="240"/>
       </w:pPr>
-      <w:bookmarkStart w:id="9" w:name="_Toc34853760"/>
+      <w:bookmarkStart w:id="8" w:name="_Toc34853760"/>
       <w:r>
         <w:t xml:space="preserve">How can we help you move </w:t>
       </w:r>
       <w:r>
-        <w:t>from level 2</w:t>
-      </w:r>
-      <w:bookmarkEnd w:id="9"/>
+        <w:t xml:space="preserve">from level </w:t>
+      </w:r>
+      <w:proofErr w:type="gramStart"/>
+      <w:r>
+        <w:t>2</w:t>
+      </w:r>
+      <w:bookmarkEnd w:id="8"/>
+      <w:proofErr w:type="gramEnd"/>
     </w:p>
     <w:p>
       <w:pPr>
@@ -12162,8 +12419,13 @@
         </w:numPr>
         <w:spacing w:after="240"/>
       </w:pPr>
-      <w:r>
-        <w:t xml:space="preserve">Provide </w:t>
+      <w:proofErr w:type="gramStart"/>
+      <w:r>
+        <w:t>Provide</w:t>
+      </w:r>
+      <w:proofErr w:type="gramEnd"/>
+      <w:r>
+        <w:t xml:space="preserve"> </w:t>
       </w:r>
       <w:r>
         <w:t>a range of accessibility testing services to help you evaluate your current status</w:t>
@@ -12182,7 +12444,15 @@
         <w:spacing w:after="240"/>
       </w:pPr>
       <w:r>
-        <w:t>help teams break down silos by working as a trusted intermediary to identify gaps and overlaps and opportunities based on team knowledge and experience.</w:t>
+        <w:t xml:space="preserve">help teams break down silos by working as a trusted intermediary to </w:t>
+      </w:r>
+      <w:proofErr w:type="gramStart"/>
+      <w:r>
+        <w:t>identify</w:t>
+      </w:r>
+      <w:proofErr w:type="gramEnd"/>
+      <w:r>
+        <w:t xml:space="preserve"> gaps and overlaps and opportunities based on team knowledge and experience.</w:t>
       </w:r>
     </w:p>
     <w:p>
@@ -12285,14 +12555,19 @@
         <w:pStyle w:val="Heading3"/>
         <w:spacing w:before="0" w:after="240"/>
       </w:pPr>
-      <w:bookmarkStart w:id="10" w:name="_Toc34853762"/>
+      <w:bookmarkStart w:id="9" w:name="_Toc34853762"/>
       <w:r>
         <w:t xml:space="preserve">How can we help you move </w:t>
       </w:r>
       <w:r>
-        <w:t>from level 3</w:t>
-      </w:r>
-      <w:bookmarkEnd w:id="10"/>
+        <w:t xml:space="preserve">from level </w:t>
+      </w:r>
+      <w:proofErr w:type="gramStart"/>
+      <w:r>
+        <w:t>3</w:t>
+      </w:r>
+      <w:bookmarkEnd w:id="9"/>
+      <w:proofErr w:type="gramEnd"/>
     </w:p>
     <w:p>
       <w:pPr>
@@ -12331,7 +12606,15 @@
         <w:t>work with your internal teams</w:t>
       </w:r>
       <w:r>
-        <w:t>, providing frameworks and badging options</w:t>
+        <w:t xml:space="preserve">, </w:t>
+      </w:r>
+      <w:proofErr w:type="gramStart"/>
+      <w:r>
+        <w:t>providing</w:t>
+      </w:r>
+      <w:proofErr w:type="gramEnd"/>
+      <w:r>
+        <w:t xml:space="preserve"> frameworks and badging options</w:t>
       </w:r>
       <w:r>
         <w:t xml:space="preserve"> to </w:t>
@@ -12363,7 +12646,15 @@
         <w:spacing w:after="240"/>
       </w:pPr>
       <w:r>
-        <w:t>train technical teams in doing their own audits and remediating issues identified.</w:t>
+        <w:t xml:space="preserve">train technical teams in doing their own audits and remediating issues </w:t>
+      </w:r>
+      <w:proofErr w:type="gramStart"/>
+      <w:r>
+        <w:t>identified</w:t>
+      </w:r>
+      <w:proofErr w:type="gramEnd"/>
+      <w:r>
+        <w:t>.</w:t>
       </w:r>
     </w:p>
     <w:p>
@@ -12376,7 +12667,15 @@
         <w:spacing w:after="240"/>
       </w:pPr>
       <w:r>
-        <w:t>support strategic teams in identifying and managing appropriate compromises and explaining them via accessibility statements.</w:t>
+        <w:t xml:space="preserve">support strategic teams in </w:t>
+      </w:r>
+      <w:proofErr w:type="gramStart"/>
+      <w:r>
+        <w:t>identifying</w:t>
+      </w:r>
+      <w:proofErr w:type="gramEnd"/>
+      <w:r>
+        <w:t xml:space="preserve"> and managing appropriate compromises and explaining them via accessibility statements.</w:t>
       </w:r>
     </w:p>
     <w:p>
@@ -12436,14 +12735,19 @@
         <w:pStyle w:val="Heading3"/>
         <w:spacing w:before="0" w:after="240"/>
       </w:pPr>
-      <w:bookmarkStart w:id="11" w:name="_Toc34853764"/>
+      <w:bookmarkStart w:id="10" w:name="_Toc34853764"/>
       <w:r>
         <w:t xml:space="preserve">How can we help you move </w:t>
       </w:r>
       <w:r>
-        <w:t>from level 4</w:t>
-      </w:r>
-      <w:bookmarkEnd w:id="11"/>
+        <w:t xml:space="preserve">from level </w:t>
+      </w:r>
+      <w:proofErr w:type="gramStart"/>
+      <w:r>
+        <w:t>4</w:t>
+      </w:r>
+      <w:bookmarkEnd w:id="10"/>
+      <w:proofErr w:type="gramEnd"/>
     </w:p>
     <w:p>
       <w:pPr>
@@ -12556,14 +12860,19 @@
         <w:pStyle w:val="Heading3"/>
         <w:spacing w:before="0" w:after="240"/>
       </w:pPr>
-      <w:bookmarkStart w:id="12" w:name="_Toc34853766"/>
+      <w:bookmarkStart w:id="11" w:name="_Toc34853766"/>
       <w:r>
         <w:t xml:space="preserve">How can we help you </w:t>
       </w:r>
       <w:r>
-        <w:t>stay at level 5</w:t>
-      </w:r>
-      <w:bookmarkEnd w:id="12"/>
+        <w:t xml:space="preserve">stay at level </w:t>
+      </w:r>
+      <w:proofErr w:type="gramStart"/>
+      <w:r>
+        <w:t>5</w:t>
+      </w:r>
+      <w:bookmarkEnd w:id="11"/>
+      <w:proofErr w:type="gramEnd"/>
     </w:p>
     <w:p>
       <w:pPr>
@@ -12658,7 +12967,15 @@
         </w:rPr>
       </w:pPr>
       <w:r>
-        <w:t>verified badging that provides external validation of your internal commitments.</w:t>
+        <w:t xml:space="preserve">verified badging that </w:t>
+      </w:r>
+      <w:proofErr w:type="gramStart"/>
+      <w:r>
+        <w:t>provides</w:t>
+      </w:r>
+      <w:proofErr w:type="gramEnd"/>
+      <w:r>
+        <w:t xml:space="preserve"> external validation of your internal commitments.</w:t>
       </w:r>
       <w:r>
         <w:rPr>
@@ -12681,7 +12998,7 @@
         <w:br w:type="page"/>
       </w:r>
     </w:p>
-    <w:bookmarkEnd w:id="6"/>
+    <w:bookmarkEnd w:id="5"/>
     <w:p>
       <w:pPr>
         <w:pStyle w:val="Heading1"/>
@@ -12972,7 +13289,7 @@
         <w:pStyle w:val="Heading2"/>
         <w:spacing w:before="0" w:after="240"/>
       </w:pPr>
-      <w:bookmarkStart w:id="13" w:name="_Toc34853738"/>
+      <w:bookmarkStart w:id="12" w:name="_Toc34853738"/>
       <w:r>
         <w:rPr>
           <w:rStyle w:val="Heading2Char"/>
@@ -12985,14 +13302,22 @@
         </w:rPr>
         <w:t>esponsibility for accessibility</w:t>
       </w:r>
-      <w:bookmarkEnd w:id="13"/>
+      <w:bookmarkEnd w:id="12"/>
     </w:p>
     <w:p>
       <w:pPr>
         <w:spacing w:after="240" w:line="240" w:lineRule="auto"/>
       </w:pPr>
       <w:r>
-        <w:t>This is the group you have identified as having responsibility for accessibility at your institution.</w:t>
+        <w:t xml:space="preserve">This is the group you have </w:t>
+      </w:r>
+      <w:proofErr w:type="gramStart"/>
+      <w:r>
+        <w:t>identified</w:t>
+      </w:r>
+      <w:proofErr w:type="gramEnd"/>
+      <w:r>
+        <w:t xml:space="preserve"> as having responsibility for accessibility at your institution.</w:t>
       </w:r>
     </w:p>
     <w:p>
@@ -13197,7 +13522,7 @@
       <w:pPr>
         <w:spacing w:after="240" w:line="240" w:lineRule="auto"/>
       </w:pPr>
-      <w:bookmarkStart w:id="14" w:name="_Hlk51226791"/>
+      <w:bookmarkStart w:id="13" w:name="_Hlk51226791"/>
       <w:r>
         <w:rPr>
           <w:color w:val="FF0000"/>
@@ -13260,7 +13585,7 @@
         <w:t>{% endif %}</w:t>
       </w:r>
     </w:p>
-    <w:bookmarkEnd w:id="14"/>
+    <w:bookmarkEnd w:id="13"/>
     <w:p>
       <w:pPr>
         <w:pBdr>
@@ -13274,21 +13599,29 @@
         <w:pStyle w:val="Heading2"/>
         <w:spacing w:before="0" w:after="240"/>
       </w:pPr>
-      <w:bookmarkStart w:id="15" w:name="_Toc34853748"/>
+      <w:bookmarkStart w:id="14" w:name="_Toc34853748"/>
       <w:r>
         <w:rPr>
           <w:rStyle w:val="Heading2Char"/>
         </w:rPr>
         <w:t>Model of disability</w:t>
       </w:r>
-      <w:bookmarkEnd w:id="15"/>
+      <w:bookmarkEnd w:id="14"/>
     </w:p>
     <w:p>
       <w:pPr>
         <w:spacing w:after="240" w:line="240" w:lineRule="auto"/>
       </w:pPr>
       <w:r>
-        <w:t>This is the model of disability you have identified that your institution follows.</w:t>
+        <w:t xml:space="preserve">This is the model of disability you have </w:t>
+      </w:r>
+      <w:proofErr w:type="gramStart"/>
+      <w:r>
+        <w:t>identified</w:t>
+      </w:r>
+      <w:proofErr w:type="gramEnd"/>
+      <w:r>
+        <w:t xml:space="preserve"> that your institution follows.</w:t>
       </w:r>
     </w:p>
     <w:p>
@@ -13565,7 +13898,7 @@
         <w:pStyle w:val="Heading2"/>
         <w:spacing w:before="0" w:after="240"/>
       </w:pPr>
-      <w:bookmarkStart w:id="16" w:name="_Toc34853749"/>
+      <w:bookmarkStart w:id="15" w:name="_Toc34853749"/>
       <w:r>
         <w:rPr>
           <w:rStyle w:val="Heading2Char"/>
@@ -13573,7 +13906,7 @@
         <w:lastRenderedPageBreak/>
         <w:t>Focus of effort</w:t>
       </w:r>
-      <w:bookmarkEnd w:id="16"/>
+      <w:bookmarkEnd w:id="15"/>
     </w:p>
     <w:p>
       <w:pPr>
@@ -13813,21 +14146,37 @@
           <w:rStyle w:val="Heading2Char"/>
         </w:rPr>
       </w:pPr>
-      <w:bookmarkStart w:id="17" w:name="_Toc34853750"/>
+      <w:bookmarkStart w:id="16" w:name="_Toc34853750"/>
       <w:r>
         <w:rPr>
           <w:rStyle w:val="Heading2Char"/>
         </w:rPr>
-        <w:t>Skills and expertise</w:t>
-      </w:r>
-      <w:bookmarkEnd w:id="17"/>
+        <w:t xml:space="preserve">Skills and </w:t>
+      </w:r>
+      <w:proofErr w:type="gramStart"/>
+      <w:r>
+        <w:rPr>
+          <w:rStyle w:val="Heading2Char"/>
+        </w:rPr>
+        <w:t>expertise</w:t>
+      </w:r>
+      <w:bookmarkEnd w:id="16"/>
+      <w:proofErr w:type="gramEnd"/>
     </w:p>
     <w:p>
       <w:pPr>
         <w:spacing w:after="240" w:line="240" w:lineRule="auto"/>
       </w:pPr>
       <w:r>
-        <w:t>This section details how you feel about your institution’s skills and expertise.</w:t>
+        <w:t xml:space="preserve">This section details how you feel about your institution’s skills and </w:t>
+      </w:r>
+      <w:proofErr w:type="gramStart"/>
+      <w:r>
+        <w:t>expertise</w:t>
+      </w:r>
+      <w:proofErr w:type="gramEnd"/>
+      <w:r>
+        <w:t>.</w:t>
       </w:r>
     </w:p>
     <w:p>
@@ -14057,14 +14406,14 @@
         <w:pStyle w:val="Heading2"/>
         <w:spacing w:before="0" w:after="240"/>
       </w:pPr>
-      <w:bookmarkStart w:id="18" w:name="_Toc34853751"/>
+      <w:bookmarkStart w:id="17" w:name="_Toc34853751"/>
       <w:r>
         <w:rPr>
           <w:rStyle w:val="Heading2Char"/>
         </w:rPr>
         <w:t>Policy inclusion</w:t>
       </w:r>
-      <w:bookmarkEnd w:id="18"/>
+      <w:bookmarkEnd w:id="17"/>
     </w:p>
     <w:p>
       <w:pPr>
@@ -14298,7 +14647,7 @@
         <w:pStyle w:val="Heading2"/>
         <w:spacing w:before="0" w:after="240"/>
       </w:pPr>
-      <w:bookmarkStart w:id="19" w:name="_Toc34853752"/>
+      <w:bookmarkStart w:id="18" w:name="_Toc34853752"/>
       <w:r>
         <w:rPr>
           <w:rStyle w:val="Heading2Char"/>
@@ -14306,7 +14655,7 @@
         <w:lastRenderedPageBreak/>
         <w:t>Organisational culture</w:t>
       </w:r>
-      <w:bookmarkEnd w:id="19"/>
+      <w:bookmarkEnd w:id="18"/>
     </w:p>
     <w:p>
       <w:pPr>
@@ -14540,14 +14889,14 @@
         <w:pStyle w:val="Heading2"/>
         <w:spacing w:before="0" w:after="240"/>
       </w:pPr>
-      <w:bookmarkStart w:id="20" w:name="_Toc34853753"/>
+      <w:bookmarkStart w:id="19" w:name="_Toc34853753"/>
       <w:r>
         <w:rPr>
           <w:rStyle w:val="Heading2Char"/>
         </w:rPr>
         <w:t>Student experience</w:t>
       </w:r>
-      <w:bookmarkEnd w:id="20"/>
+      <w:bookmarkEnd w:id="19"/>
     </w:p>
     <w:p>
       <w:pPr>
@@ -15089,8 +15438,21 @@
         <w:spacing w:after="0"/>
         <w:ind w:left="720"/>
       </w:pPr>
-      <w:r>
-        <w:t xml:space="preserve">Identify stakeholders and form working group. Collate all sites in scope/project plan. Identify strengths and development areas with self-serve maturity model. </w:t>
+      <w:proofErr w:type="gramStart"/>
+      <w:r>
+        <w:t>Identify</w:t>
+      </w:r>
+      <w:proofErr w:type="gramEnd"/>
+      <w:r>
+        <w:t xml:space="preserve"> stakeholders and form working group. Collate all sites in scope/project plan. </w:t>
+      </w:r>
+      <w:proofErr w:type="gramStart"/>
+      <w:r>
+        <w:t>Identify</w:t>
+      </w:r>
+      <w:proofErr w:type="gramEnd"/>
+      <w:r>
+        <w:t xml:space="preserve"> strengths and development areas with self-serve maturity model. </w:t>
       </w:r>
     </w:p>
     <w:p>
@@ -15335,7 +15697,15 @@
         </w:r>
       </w:hyperlink>
       <w:r>
-        <w:t xml:space="preserve">. AbilityNet free webinar services. </w:t>
+        <w:t xml:space="preserve">. AbilityNet free </w:t>
+      </w:r>
+      <w:proofErr w:type="gramStart"/>
+      <w:r>
+        <w:t>webinar</w:t>
+      </w:r>
+      <w:proofErr w:type="gramEnd"/>
+      <w:r>
+        <w:t xml:space="preserve"> services. </w:t>
       </w:r>
     </w:p>
     <w:p>
@@ -15679,11 +16049,11 @@
         <w:pStyle w:val="Heading2"/>
         <w:spacing w:before="0"/>
       </w:pPr>
-      <w:bookmarkStart w:id="21" w:name="_Toc34853735"/>
+      <w:bookmarkStart w:id="20" w:name="_Toc34853735"/>
       <w:r>
         <w:t>Where did these themes come from?</w:t>
       </w:r>
-      <w:bookmarkEnd w:id="21"/>
+      <w:bookmarkEnd w:id="20"/>
     </w:p>
     <w:p>
       <w:pPr>

</xml_diff>